<commit_message>
Added in forgot password functionality
</commit_message>
<xml_diff>
--- a/sources.docx
+++ b/sources.docx
@@ -45,7 +45,11 @@
         </w:r>
       </w:hyperlink>
     </w:p>
+    <w:p/>
     <w:p>
+      <w:r>
+        <w:t>https://www.youtube.com/watch?v=cAdIUcobXa0&amp;list=PLY3j36HMSHNWCuokD4ZGPcx41Ii5-2e0v&amp;index=12</w:t>
+      </w:r>
       <w:bookmarkStart w:id="0" w:name="_GoBack"/>
       <w:bookmarkEnd w:id="0"/>
     </w:p>

</xml_diff>